<commit_message>
tdf#112118: DOC: properly import/export border distance
DOCX part was done in 3373e33674438f5c47e0c1a75eb9de2e21bfaa3c.

This commit fixes DOC part. Line width wasn't taken into account on
import; and export was done only with "from text" distance, which
gave poor interoperability with Word, where the borders were close
to page edge.

The common code is moved to editeng/source/items/frmitems.cxx and
include/editeng/boxitem.hxx.

Change-Id: I3d1d1312cb9dc9a9e00d9847ec11234cd787df60
Reviewed-on: https://gerrit.libreoffice.org/51366
Tested-by: Jenkins <ci@libreoffice.org>
Reviewed-by: Mike Kaganski <mike.kaganski@collabora.com>
</commit_message>
<xml_diff>
--- a/sw/qa/extras/ooxmlexport/data/tdf112118.docx
+++ b/sw/qa/extras/ooxmlexport/data/tdf112118.docx
@@ -3,9 +3,8 @@
 <w:document xmlns:wpc="http://schemas.microsoft.com/office/word/2010/wordprocessingCanvas" xmlns:cx="http://schemas.microsoft.com/office/drawing/2014/chartex" xmlns:cx1="http://schemas.microsoft.com/office/drawing/2015/9/8/chartex" xmlns:cx2="http://schemas.microsoft.com/office/drawing/2015/10/21/chartex" xmlns:cx3="http://schemas.microsoft.com/office/drawing/2016/5/9/chartex" xmlns:cx4="http://schemas.microsoft.com/office/drawing/2016/5/10/chartex" xmlns:cx5="http://schemas.microsoft.com/office/drawing/2016/5/11/chartex" xmlns:cx6="http://schemas.microsoft.com/office/drawing/2016/5/12/chartex" xmlns:cx7="http://schemas.microsoft.com/office/drawing/2016/5/13/chartex" xmlns:cx8="http://schemas.microsoft.com/office/drawing/2016/5/14/chartex" xmlns:mc="http://schemas.openxmlformats.org/markup-compatibility/2006" xmlns:aink="http://schemas.microsoft.com/office/drawing/2016/ink" xmlns:am3d="http://schemas.microsoft.com/office/drawing/2017/model3d" xmlns:o="urn:schemas-microsoft-com:office:office" xmlns:r="http://schemas.openxmlformats.org/officeDocument/2006/relationships" xmlns:m="http://schemas.openxmlformats.org/officeDocument/2006/math" xmlns:v="urn:schemas-microsoft-com:vml" xmlns:wp14="http://schemas.microsoft.com/office/word/2010/wordprocessingDrawing" xmlns:wp="http://schemas.openxmlformats.org/drawingml/2006/wordprocessingDrawing" xmlns:w10="urn:schemas-microsoft-com:office:word" xmlns:w="http://schemas.openxmlformats.org/wordprocessingml/2006/main" xmlns:w14="http://schemas.microsoft.com/office/word/2010/wordml" xmlns:w15="http://schemas.microsoft.com/office/word/2012/wordml" xmlns:w16cid="http://schemas.microsoft.com/office/word/2016/wordml/cid" xmlns:w16se="http://schemas.microsoft.com/office/word/2015/wordml/symex" xmlns:wpg="http://schemas.microsoft.com/office/word/2010/wordprocessingGroup" xmlns:wpi="http://schemas.microsoft.com/office/word/2010/wordprocessingInk" xmlns:wne="http://schemas.microsoft.com/office/word/2006/wordml" xmlns:wps="http://schemas.microsoft.com/office/word/2010/wordprocessingShape" mc:Ignorable="w14 w15 w16se w16cid wp14">
   <w:body>
     <w:p>
-      <w:r>
-        <w:br w:type="page"/>
-      </w:r>
+      <w:bookmarkStart w:id="0" w:name="_GoBack"/>
+      <w:bookmarkEnd w:id="0"/>
     </w:p>
     <w:p>
       <w:pPr>
@@ -23,10 +22,7 @@
         </w:sectPr>
       </w:pPr>
     </w:p>
-    <w:p>
-      <w:bookmarkStart w:id="0" w:name="_GoBack"/>
-      <w:bookmarkEnd w:id="0"/>
-    </w:p>
+    <w:p/>
     <w:sectPr>
       <w:pgSz w:w="11906" w:h="16838" w:code="9"/>
       <w:pgMar w:top="1440" w:right="1440" w:bottom="1440" w:left="1440" w:header="709" w:footer="709" w:gutter="0"/>

</xml_diff>

<commit_message>
tdf#112118: use correct border when calculating margin
This is a longstanding (at least since 2000: already present in commit
7b0b5cdf) error where left border linespace was used when calculating
right margin. It was copypasted from ww8 import to ooxml code verbatim.
The problem only manifests itself when left and right border spacings
are not the same; and since we had other errors in the borders import,
that additional problem simply wasn't apparent.

Also use scaled border width in border distance/margin calculations.

Unit tests updated.

Change-Id: I70961e1bde29471def69e1ef944ba2779cffe307
Reviewed-on: https://gerrit.libreoffice.org/51474
Tested-by: Jenkins <ci@libreoffice.org>
Reviewed-by: Mike Kaganski <mike.kaganski@collabora.com>
</commit_message>
<xml_diff>
--- a/sw/qa/extras/ooxmlexport/data/tdf112118.docx
+++ b/sw/qa/extras/ooxmlexport/data/tdf112118.docx
@@ -3,34 +3,33 @@
 <w:document xmlns:wpc="http://schemas.microsoft.com/office/word/2010/wordprocessingCanvas" xmlns:cx="http://schemas.microsoft.com/office/drawing/2014/chartex" xmlns:cx1="http://schemas.microsoft.com/office/drawing/2015/9/8/chartex" xmlns:cx2="http://schemas.microsoft.com/office/drawing/2015/10/21/chartex" xmlns:cx3="http://schemas.microsoft.com/office/drawing/2016/5/9/chartex" xmlns:cx4="http://schemas.microsoft.com/office/drawing/2016/5/10/chartex" xmlns:cx5="http://schemas.microsoft.com/office/drawing/2016/5/11/chartex" xmlns:cx6="http://schemas.microsoft.com/office/drawing/2016/5/12/chartex" xmlns:cx7="http://schemas.microsoft.com/office/drawing/2016/5/13/chartex" xmlns:cx8="http://schemas.microsoft.com/office/drawing/2016/5/14/chartex" xmlns:mc="http://schemas.openxmlformats.org/markup-compatibility/2006" xmlns:aink="http://schemas.microsoft.com/office/drawing/2016/ink" xmlns:am3d="http://schemas.microsoft.com/office/drawing/2017/model3d" xmlns:o="urn:schemas-microsoft-com:office:office" xmlns:r="http://schemas.openxmlformats.org/officeDocument/2006/relationships" xmlns:m="http://schemas.openxmlformats.org/officeDocument/2006/math" xmlns:v="urn:schemas-microsoft-com:vml" xmlns:wp14="http://schemas.microsoft.com/office/word/2010/wordprocessingDrawing" xmlns:wp="http://schemas.openxmlformats.org/drawingml/2006/wordprocessingDrawing" xmlns:w10="urn:schemas-microsoft-com:office:word" xmlns:w="http://schemas.openxmlformats.org/wordprocessingml/2006/main" xmlns:w14="http://schemas.microsoft.com/office/word/2010/wordml" xmlns:w15="http://schemas.microsoft.com/office/word/2012/wordml" xmlns:w16cid="http://schemas.microsoft.com/office/word/2016/wordml/cid" xmlns:w16se="http://schemas.microsoft.com/office/word/2015/wordml/symex" xmlns:wpg="http://schemas.microsoft.com/office/word/2010/wordprocessingGroup" xmlns:wpi="http://schemas.microsoft.com/office/word/2010/wordprocessingInk" xmlns:wne="http://schemas.microsoft.com/office/word/2006/wordml" xmlns:wps="http://schemas.microsoft.com/office/word/2010/wordprocessingShape" mc:Ignorable="w14 w15 w16se w16cid wp14">
   <w:body>
     <w:p>
-      <w:bookmarkStart w:id="0" w:name="_GoBack"/>
-      <w:bookmarkEnd w:id="0"/>
-    </w:p>
-    <w:p>
       <w:pPr>
         <w:sectPr>
           <w:pgSz w:w="11906" w:h="16838" w:code="9"/>
-          <w:pgMar w:top="1440" w:right="1440" w:bottom="1440" w:left="1440" w:header="709" w:footer="709" w:gutter="0"/>
-          <w:pgBorders w:offsetFrom="page">
-            <w:top w:val="single" w:sz="48" w:space="24" w:color="auto"/>
-            <w:left w:val="single" w:sz="48" w:space="24" w:color="auto"/>
-            <w:bottom w:val="single" w:sz="48" w:space="24" w:color="auto"/>
-            <w:right w:val="single" w:sz="48" w:space="24" w:color="auto"/>
+          <w:pgMar w:top="851" w:right="2268" w:bottom="1134" w:left="1701" w:header="709" w:footer="709" w:gutter="0"/>
+          <w:pgBorders>
+            <w:top w:val="single" w:sz="36" w:space="24" w:color="auto"/>
+            <w:left w:val="single" w:sz="48" w:space="20" w:color="auto"/>
+            <w:bottom w:val="single" w:sz="8" w:space="16" w:color="auto"/>
+            <w:right w:val="single" w:sz="24" w:space="12" w:color="auto"/>
           </w:pgBorders>
           <w:cols w:space="708"/>
           <w:docGrid w:linePitch="360"/>
         </w:sectPr>
       </w:pPr>
     </w:p>
-    <w:p/>
+    <w:p>
+      <w:bookmarkStart w:id="0" w:name="_GoBack"/>
+      <w:bookmarkEnd w:id="0"/>
+    </w:p>
     <w:sectPr>
       <w:pgSz w:w="11906" w:h="16838" w:code="9"/>
-      <w:pgMar w:top="1440" w:right="1440" w:bottom="1440" w:left="1440" w:header="709" w:footer="709" w:gutter="0"/>
-      <w:pgBorders>
-        <w:top w:val="single" w:sz="48" w:space="24" w:color="auto"/>
-        <w:left w:val="single" w:sz="48" w:space="24" w:color="auto"/>
-        <w:bottom w:val="single" w:sz="48" w:space="24" w:color="auto"/>
-        <w:right w:val="single" w:sz="48" w:space="24" w:color="auto"/>
+      <w:pgMar w:top="851" w:right="2268" w:bottom="1134" w:left="1701" w:header="709" w:footer="709" w:gutter="0"/>
+      <w:pgBorders w:offsetFrom="page">
+        <w:top w:val="single" w:sz="36" w:space="24" w:color="auto"/>
+        <w:left w:val="single" w:sz="48" w:space="20" w:color="auto"/>
+        <w:bottom w:val="single" w:sz="8" w:space="16" w:color="auto"/>
+        <w:right w:val="single" w:sz="24" w:space="12" w:color="auto"/>
       </w:pgBorders>
       <w:cols w:space="708"/>
       <w:docGrid w:linePitch="360"/>

</xml_diff>